<commit_message>
[Beta1] -- adding docs
</commit_message>
<xml_diff>
--- a/Docs/AviationMetrics-AvMet-Treatment.docx
+++ b/Docs/AviationMetrics-AvMet-Treatment.docx
@@ -45,15 +45,7 @@
         </w:numPr>
       </w:pPr>
       <w:r>
-        <w:t xml:space="preserve">Slowest speed ( greater than 25 </w:t>
-      </w:r>
-      <w:proofErr w:type="spellStart"/>
-      <w:r>
-        <w:t>kts</w:t>
-      </w:r>
-      <w:proofErr w:type="spellEnd"/>
-      <w:r>
-        <w:t>)</w:t>
+        <w:t>Slowest speed ( greater than 25 kts)</w:t>
       </w:r>
     </w:p>
     <w:p>
@@ -145,6 +137,9 @@
       <w:r>
         <w:t>k counts</w:t>
       </w:r>
+      <w:r>
+        <w:t xml:space="preserve"> (see section on special Squawk codes)</w:t>
+      </w:r>
     </w:p>
     <w:p>
       <w:pPr>
@@ -233,15 +228,7 @@
         <w:pStyle w:val="Normal1"/>
       </w:pPr>
       <w:r>
-        <w:t xml:space="preserve">If file is compressed (expected </w:t>
-      </w:r>
-      <w:proofErr w:type="spellStart"/>
-      <w:r>
-        <w:t>gzip</w:t>
-      </w:r>
-      <w:proofErr w:type="spellEnd"/>
-      <w:r>
-        <w:t xml:space="preserve"> compression) decompress</w:t>
+        <w:t>If file is compressed (expected gzip compression) decompress</w:t>
       </w:r>
     </w:p>
     <w:p>
@@ -287,8 +274,6 @@
       <w:pPr>
         <w:pStyle w:val="Normal1"/>
       </w:pPr>
-      <w:bookmarkStart w:id="0" w:name="_GoBack"/>
-      <w:bookmarkEnd w:id="0"/>
     </w:p>
     <w:p>
       <w:pPr>
@@ -326,13 +311,8 @@
           <w:numId w:val="18"/>
         </w:numPr>
       </w:pPr>
-      <w:proofErr w:type="spellStart"/>
-      <w:r>
-        <w:t>Callsign</w:t>
-      </w:r>
-      <w:proofErr w:type="spellEnd"/>
-      <w:r>
-        <w:t xml:space="preserve"> ( -- n/a – if not detected)</w:t>
+      <w:r>
+        <w:t>Callsign ( -- n/a – if not detected)</w:t>
       </w:r>
     </w:p>
     <w:p>
@@ -751,6 +731,193 @@
         <w:t>Database Schemas</w:t>
       </w:r>
     </w:p>
+    <w:p>
+      <w:pPr>
+        <w:pStyle w:val="Normal1"/>
+      </w:pPr>
+    </w:p>
+    <w:p>
+      <w:pPr>
+        <w:pStyle w:val="Heading1"/>
+      </w:pPr>
+      <w:r>
+        <w:t>Special Squawk Codes</w:t>
+      </w:r>
+    </w:p>
+    <w:p>
+      <w:pPr>
+        <w:numPr>
+          <w:ilvl w:val="0"/>
+          <w:numId w:val="20"/>
+        </w:numPr>
+        <w:shd w:val="clear" w:color="auto" w:fill="FCFCFC"/>
+        <w:spacing w:before="100" w:beforeAutospacing="1" w:after="100" w:afterAutospacing="1"/>
+        <w:rPr>
+          <w:rFonts w:ascii="Helvetica Neue" w:hAnsi="Helvetica Neue"/>
+          <w:color w:val="333333"/>
+          <w:sz w:val="21"/>
+          <w:szCs w:val="21"/>
+        </w:rPr>
+      </w:pPr>
+      <w:r>
+        <w:rPr>
+          <w:rFonts w:ascii="Helvetica Neue" w:hAnsi="Helvetica Neue"/>
+          <w:b/>
+          <w:color w:val="333333"/>
+          <w:sz w:val="21"/>
+          <w:szCs w:val="21"/>
+        </w:rPr>
+        <w:t>7700</w:t>
+      </w:r>
+      <w:r>
+        <w:rPr>
+          <w:rFonts w:ascii="Helvetica Neue" w:hAnsi="Helvetica Neue"/>
+          <w:color w:val="333333"/>
+          <w:sz w:val="21"/>
+          <w:szCs w:val="21"/>
+        </w:rPr>
+        <w:t xml:space="preserve"> - Emergency, this will be an indication on the controller's screen that your aircraft has experienced an emergency</w:t>
+      </w:r>
+    </w:p>
+    <w:p>
+      <w:pPr>
+        <w:numPr>
+          <w:ilvl w:val="0"/>
+          <w:numId w:val="20"/>
+        </w:numPr>
+        <w:shd w:val="clear" w:color="auto" w:fill="FCFCFC"/>
+        <w:spacing w:before="100" w:beforeAutospacing="1" w:after="100" w:afterAutospacing="1"/>
+        <w:rPr>
+          <w:rFonts w:ascii="Helvetica Neue" w:hAnsi="Helvetica Neue"/>
+          <w:color w:val="333333"/>
+          <w:sz w:val="21"/>
+          <w:szCs w:val="21"/>
+        </w:rPr>
+      </w:pPr>
+      <w:r>
+        <w:rPr>
+          <w:rFonts w:ascii="Helvetica Neue" w:hAnsi="Helvetica Neue"/>
+          <w:b/>
+          <w:color w:val="333333"/>
+          <w:sz w:val="21"/>
+          <w:szCs w:val="21"/>
+        </w:rPr>
+        <w:t>7600</w:t>
+      </w:r>
+      <w:r>
+        <w:rPr>
+          <w:rFonts w:ascii="Helvetica Neue" w:hAnsi="Helvetica Neue"/>
+          <w:color w:val="333333"/>
+          <w:sz w:val="21"/>
+          <w:szCs w:val="21"/>
+        </w:rPr>
+        <w:t xml:space="preserve"> - Radio Failure, this code is not used very often because we have both Text and Voice communications. </w:t>
+      </w:r>
+    </w:p>
+    <w:p>
+      <w:pPr>
+        <w:numPr>
+          <w:ilvl w:val="0"/>
+          <w:numId w:val="20"/>
+        </w:numPr>
+        <w:shd w:val="clear" w:color="auto" w:fill="FCFCFC"/>
+        <w:spacing w:before="100" w:beforeAutospacing="1" w:after="100" w:afterAutospacing="1"/>
+        <w:rPr>
+          <w:rFonts w:ascii="Helvetica Neue" w:hAnsi="Helvetica Neue"/>
+          <w:color w:val="333333"/>
+          <w:sz w:val="21"/>
+          <w:szCs w:val="21"/>
+        </w:rPr>
+      </w:pPr>
+      <w:r>
+        <w:rPr>
+          <w:rFonts w:ascii="Helvetica Neue" w:hAnsi="Helvetica Neue"/>
+          <w:b/>
+          <w:color w:val="333333"/>
+          <w:sz w:val="21"/>
+          <w:szCs w:val="21"/>
+        </w:rPr>
+        <w:t>7777</w:t>
+      </w:r>
+      <w:r>
+        <w:rPr>
+          <w:rFonts w:ascii="Helvetica Neue" w:hAnsi="Helvetica Neue"/>
+          <w:color w:val="333333"/>
+          <w:sz w:val="21"/>
+          <w:szCs w:val="21"/>
+        </w:rPr>
+        <w:t xml:space="preserve"> - Military Interceptor Operations</w:t>
+      </w:r>
+    </w:p>
+    <w:p>
+      <w:pPr>
+        <w:numPr>
+          <w:ilvl w:val="0"/>
+          <w:numId w:val="20"/>
+        </w:numPr>
+        <w:shd w:val="clear" w:color="auto" w:fill="FCFCFC"/>
+        <w:spacing w:before="100" w:beforeAutospacing="1" w:after="100" w:afterAutospacing="1"/>
+        <w:rPr>
+          <w:rFonts w:ascii="Helvetica Neue" w:hAnsi="Helvetica Neue"/>
+          <w:color w:val="333333"/>
+          <w:sz w:val="21"/>
+          <w:szCs w:val="21"/>
+        </w:rPr>
+      </w:pPr>
+      <w:r>
+        <w:rPr>
+          <w:rFonts w:ascii="Helvetica Neue" w:hAnsi="Helvetica Neue"/>
+          <w:b/>
+          <w:color w:val="333333"/>
+          <w:sz w:val="21"/>
+          <w:szCs w:val="21"/>
+        </w:rPr>
+        <w:t>7500</w:t>
+      </w:r>
+      <w:r>
+        <w:rPr>
+          <w:rFonts w:ascii="Helvetica Neue" w:hAnsi="Helvetica Neue"/>
+          <w:color w:val="333333"/>
+          <w:sz w:val="21"/>
+          <w:szCs w:val="21"/>
+        </w:rPr>
+        <w:t xml:space="preserve"> </w:t>
+      </w:r>
+      <w:r>
+        <w:rPr>
+          <w:rFonts w:ascii="Helvetica Neue" w:hAnsi="Helvetica Neue"/>
+          <w:color w:val="333333"/>
+          <w:sz w:val="21"/>
+          <w:szCs w:val="21"/>
+        </w:rPr>
+        <w:t>–</w:t>
+      </w:r>
+      <w:r>
+        <w:rPr>
+          <w:rFonts w:ascii="Helvetica Neue" w:hAnsi="Helvetica Neue"/>
+          <w:color w:val="333333"/>
+          <w:sz w:val="21"/>
+          <w:szCs w:val="21"/>
+        </w:rPr>
+        <w:t xml:space="preserve"> Hijack</w:t>
+      </w:r>
+      <w:r>
+        <w:rPr>
+          <w:rFonts w:ascii="Helvetica Neue" w:hAnsi="Helvetica Neue"/>
+          <w:color w:val="333333"/>
+          <w:sz w:val="21"/>
+          <w:szCs w:val="21"/>
+        </w:rPr>
+        <w:t xml:space="preserve"> </w:t>
+      </w:r>
+      <w:bookmarkStart w:id="0" w:name="_GoBack"/>
+      <w:bookmarkEnd w:id="0"/>
+    </w:p>
+    <w:p>
+      <w:pPr>
+        <w:pStyle w:val="Normal1"/>
+      </w:pPr>
+    </w:p>
     <w:sectPr>
       <w:headerReference w:type="default" r:id="rId9"/>
       <w:footerReference w:type="default" r:id="rId10"/>
@@ -758,7 +925,6 @@
       <w:pgMar w:top="1440" w:right="1440" w:bottom="720" w:left="1440" w:header="720" w:footer="720" w:gutter="0"/>
       <w:pgNumType w:start="1"/>
       <w:cols w:space="720"/>
-      <w:printerSettings r:id="rId11"/>
     </w:sectPr>
   </w:body>
 </w:document>
@@ -1933,6 +2099,155 @@
     </w:lvl>
   </w:abstractNum>
   <w:abstractNum w:abstractNumId="6">
+    <w:nsid w:val="2CF4399A"/>
+    <w:multiLevelType w:val="multilevel"/>
+    <w:tmpl w:val="1ECE4576"/>
+    <w:lvl w:ilvl="0">
+      <w:start w:val="1"/>
+      <w:numFmt w:val="bullet"/>
+      <w:lvlText w:val=""/>
+      <w:lvlJc w:val="left"/>
+      <w:pPr>
+        <w:tabs>
+          <w:tab w:val="num" w:pos="720"/>
+        </w:tabs>
+        <w:ind w:left="720" w:hanging="360"/>
+      </w:pPr>
+      <w:rPr>
+        <w:rFonts w:ascii="Symbol" w:hAnsi="Symbol" w:hint="default"/>
+        <w:sz w:val="20"/>
+      </w:rPr>
+    </w:lvl>
+    <w:lvl w:ilvl="1" w:tentative="1">
+      <w:start w:val="1"/>
+      <w:numFmt w:val="bullet"/>
+      <w:lvlText w:val="o"/>
+      <w:lvlJc w:val="left"/>
+      <w:pPr>
+        <w:tabs>
+          <w:tab w:val="num" w:pos="1440"/>
+        </w:tabs>
+        <w:ind w:left="1440" w:hanging="360"/>
+      </w:pPr>
+      <w:rPr>
+        <w:rFonts w:ascii="Courier New" w:hAnsi="Courier New" w:hint="default"/>
+        <w:sz w:val="20"/>
+      </w:rPr>
+    </w:lvl>
+    <w:lvl w:ilvl="2" w:tentative="1">
+      <w:start w:val="1"/>
+      <w:numFmt w:val="bullet"/>
+      <w:lvlText w:val=""/>
+      <w:lvlJc w:val="left"/>
+      <w:pPr>
+        <w:tabs>
+          <w:tab w:val="num" w:pos="2160"/>
+        </w:tabs>
+        <w:ind w:left="2160" w:hanging="360"/>
+      </w:pPr>
+      <w:rPr>
+        <w:rFonts w:ascii="Wingdings" w:hAnsi="Wingdings" w:hint="default"/>
+        <w:sz w:val="20"/>
+      </w:rPr>
+    </w:lvl>
+    <w:lvl w:ilvl="3" w:tentative="1">
+      <w:start w:val="1"/>
+      <w:numFmt w:val="bullet"/>
+      <w:lvlText w:val=""/>
+      <w:lvlJc w:val="left"/>
+      <w:pPr>
+        <w:tabs>
+          <w:tab w:val="num" w:pos="2880"/>
+        </w:tabs>
+        <w:ind w:left="2880" w:hanging="360"/>
+      </w:pPr>
+      <w:rPr>
+        <w:rFonts w:ascii="Wingdings" w:hAnsi="Wingdings" w:hint="default"/>
+        <w:sz w:val="20"/>
+      </w:rPr>
+    </w:lvl>
+    <w:lvl w:ilvl="4" w:tentative="1">
+      <w:start w:val="1"/>
+      <w:numFmt w:val="bullet"/>
+      <w:lvlText w:val=""/>
+      <w:lvlJc w:val="left"/>
+      <w:pPr>
+        <w:tabs>
+          <w:tab w:val="num" w:pos="3600"/>
+        </w:tabs>
+        <w:ind w:left="3600" w:hanging="360"/>
+      </w:pPr>
+      <w:rPr>
+        <w:rFonts w:ascii="Wingdings" w:hAnsi="Wingdings" w:hint="default"/>
+        <w:sz w:val="20"/>
+      </w:rPr>
+    </w:lvl>
+    <w:lvl w:ilvl="5" w:tentative="1">
+      <w:start w:val="1"/>
+      <w:numFmt w:val="bullet"/>
+      <w:lvlText w:val=""/>
+      <w:lvlJc w:val="left"/>
+      <w:pPr>
+        <w:tabs>
+          <w:tab w:val="num" w:pos="4320"/>
+        </w:tabs>
+        <w:ind w:left="4320" w:hanging="360"/>
+      </w:pPr>
+      <w:rPr>
+        <w:rFonts w:ascii="Wingdings" w:hAnsi="Wingdings" w:hint="default"/>
+        <w:sz w:val="20"/>
+      </w:rPr>
+    </w:lvl>
+    <w:lvl w:ilvl="6" w:tentative="1">
+      <w:start w:val="1"/>
+      <w:numFmt w:val="bullet"/>
+      <w:lvlText w:val=""/>
+      <w:lvlJc w:val="left"/>
+      <w:pPr>
+        <w:tabs>
+          <w:tab w:val="num" w:pos="5040"/>
+        </w:tabs>
+        <w:ind w:left="5040" w:hanging="360"/>
+      </w:pPr>
+      <w:rPr>
+        <w:rFonts w:ascii="Wingdings" w:hAnsi="Wingdings" w:hint="default"/>
+        <w:sz w:val="20"/>
+      </w:rPr>
+    </w:lvl>
+    <w:lvl w:ilvl="7" w:tentative="1">
+      <w:start w:val="1"/>
+      <w:numFmt w:val="bullet"/>
+      <w:lvlText w:val=""/>
+      <w:lvlJc w:val="left"/>
+      <w:pPr>
+        <w:tabs>
+          <w:tab w:val="num" w:pos="5760"/>
+        </w:tabs>
+        <w:ind w:left="5760" w:hanging="360"/>
+      </w:pPr>
+      <w:rPr>
+        <w:rFonts w:ascii="Wingdings" w:hAnsi="Wingdings" w:hint="default"/>
+        <w:sz w:val="20"/>
+      </w:rPr>
+    </w:lvl>
+    <w:lvl w:ilvl="8" w:tentative="1">
+      <w:start w:val="1"/>
+      <w:numFmt w:val="bullet"/>
+      <w:lvlText w:val=""/>
+      <w:lvlJc w:val="left"/>
+      <w:pPr>
+        <w:tabs>
+          <w:tab w:val="num" w:pos="6480"/>
+        </w:tabs>
+        <w:ind w:left="6480" w:hanging="360"/>
+      </w:pPr>
+      <w:rPr>
+        <w:rFonts w:ascii="Wingdings" w:hAnsi="Wingdings" w:hint="default"/>
+        <w:sz w:val="20"/>
+      </w:rPr>
+    </w:lvl>
+  </w:abstractNum>
+  <w:abstractNum w:abstractNumId="7">
     <w:nsid w:val="2D6C394E"/>
     <w:multiLevelType w:val="hybridMultilevel"/>
     <w:tmpl w:val="3F70F650"/>
@@ -2045,7 +2360,7 @@
       </w:rPr>
     </w:lvl>
   </w:abstractNum>
-  <w:abstractNum w:abstractNumId="7">
+  <w:abstractNum w:abstractNumId="8">
     <w:nsid w:val="2EDE348A"/>
     <w:multiLevelType w:val="hybridMultilevel"/>
     <w:tmpl w:val="8FE492B4"/>
@@ -2161,7 +2476,7 @@
       </w:pPr>
     </w:lvl>
   </w:abstractNum>
-  <w:abstractNum w:abstractNumId="8">
+  <w:abstractNum w:abstractNumId="9">
     <w:nsid w:val="3390561B"/>
     <w:multiLevelType w:val="hybridMultilevel"/>
     <w:tmpl w:val="18CA6EA4"/>
@@ -2274,7 +2589,7 @@
       </w:pPr>
     </w:lvl>
   </w:abstractNum>
-  <w:abstractNum w:abstractNumId="9">
+  <w:abstractNum w:abstractNumId="10">
     <w:nsid w:val="353864F1"/>
     <w:multiLevelType w:val="hybridMultilevel"/>
     <w:tmpl w:val="79541E4E"/>
@@ -2387,7 +2702,7 @@
       </w:pPr>
     </w:lvl>
   </w:abstractNum>
-  <w:abstractNum w:abstractNumId="10">
+  <w:abstractNum w:abstractNumId="11">
     <w:nsid w:val="36B920BC"/>
     <w:multiLevelType w:val="hybridMultilevel"/>
     <w:tmpl w:val="5C78E6A0"/>
@@ -2503,7 +2818,7 @@
       </w:pPr>
     </w:lvl>
   </w:abstractNum>
-  <w:abstractNum w:abstractNumId="11">
+  <w:abstractNum w:abstractNumId="12">
     <w:nsid w:val="39AC3CAF"/>
     <w:multiLevelType w:val="hybridMultilevel"/>
     <w:tmpl w:val="A5761C08"/>
@@ -2616,7 +2931,7 @@
       </w:rPr>
     </w:lvl>
   </w:abstractNum>
-  <w:abstractNum w:abstractNumId="12">
+  <w:abstractNum w:abstractNumId="13">
     <w:nsid w:val="3A2027D0"/>
     <w:multiLevelType w:val="hybridMultilevel"/>
     <w:tmpl w:val="1A741684"/>
@@ -2729,7 +3044,7 @@
       </w:pPr>
     </w:lvl>
   </w:abstractNum>
-  <w:abstractNum w:abstractNumId="13">
+  <w:abstractNum w:abstractNumId="14">
     <w:nsid w:val="3AE8142C"/>
     <w:multiLevelType w:val="hybridMultilevel"/>
     <w:tmpl w:val="1446034C"/>
@@ -2848,7 +3163,7 @@
       </w:pPr>
     </w:lvl>
   </w:abstractNum>
-  <w:abstractNum w:abstractNumId="14">
+  <w:abstractNum w:abstractNumId="15">
     <w:nsid w:val="4C68774D"/>
     <w:multiLevelType w:val="hybridMultilevel"/>
     <w:tmpl w:val="9560ED1C"/>
@@ -2964,7 +3279,7 @@
       </w:pPr>
     </w:lvl>
   </w:abstractNum>
-  <w:abstractNum w:abstractNumId="15">
+  <w:abstractNum w:abstractNumId="16">
     <w:nsid w:val="56122B4F"/>
     <w:multiLevelType w:val="hybridMultilevel"/>
     <w:tmpl w:val="CDAAA088"/>
@@ -3083,7 +3398,7 @@
       </w:pPr>
     </w:lvl>
   </w:abstractNum>
-  <w:abstractNum w:abstractNumId="16">
+  <w:abstractNum w:abstractNumId="17">
     <w:nsid w:val="5FDC4D3C"/>
     <w:multiLevelType w:val="hybridMultilevel"/>
     <w:tmpl w:val="833CFF48"/>
@@ -3196,7 +3511,7 @@
       </w:rPr>
     </w:lvl>
   </w:abstractNum>
-  <w:abstractNum w:abstractNumId="17">
+  <w:abstractNum w:abstractNumId="18">
     <w:nsid w:val="761A0A55"/>
     <w:multiLevelType w:val="hybridMultilevel"/>
     <w:tmpl w:val="297489BA"/>
@@ -3309,7 +3624,7 @@
       </w:rPr>
     </w:lvl>
   </w:abstractNum>
-  <w:abstractNum w:abstractNumId="18">
+  <w:abstractNum w:abstractNumId="19">
     <w:nsid w:val="7C4D5E35"/>
     <w:multiLevelType w:val="hybridMultilevel"/>
     <w:tmpl w:val="A99409F6"/>
@@ -3587,55 +3902,58 @@
     <w:abstractNumId w:val="2"/>
   </w:num>
   <w:num w:numId="3">
-    <w:abstractNumId w:val="14"/>
+    <w:abstractNumId w:val="15"/>
   </w:num>
   <w:num w:numId="4">
+    <w:abstractNumId w:val="10"/>
+  </w:num>
+  <w:num w:numId="5">
     <w:abstractNumId w:val="9"/>
   </w:num>
-  <w:num w:numId="5">
-    <w:abstractNumId w:val="8"/>
-  </w:num>
   <w:num w:numId="6">
-    <w:abstractNumId w:val="12"/>
+    <w:abstractNumId w:val="13"/>
   </w:num>
   <w:num w:numId="7">
     <w:abstractNumId w:val="5"/>
   </w:num>
   <w:num w:numId="8">
-    <w:abstractNumId w:val="15"/>
+    <w:abstractNumId w:val="16"/>
   </w:num>
   <w:num w:numId="9">
-    <w:abstractNumId w:val="18"/>
+    <w:abstractNumId w:val="19"/>
   </w:num>
   <w:num w:numId="10">
-    <w:abstractNumId w:val="13"/>
+    <w:abstractNumId w:val="14"/>
   </w:num>
   <w:num w:numId="11">
     <w:abstractNumId w:val="4"/>
   </w:num>
   <w:num w:numId="12">
-    <w:abstractNumId w:val="7"/>
+    <w:abstractNumId w:val="8"/>
   </w:num>
   <w:num w:numId="13">
     <w:abstractNumId w:val="3"/>
   </w:num>
   <w:num w:numId="14">
-    <w:abstractNumId w:val="10"/>
+    <w:abstractNumId w:val="11"/>
   </w:num>
   <w:num w:numId="15">
-    <w:abstractNumId w:val="6"/>
+    <w:abstractNumId w:val="7"/>
   </w:num>
   <w:num w:numId="16">
-    <w:abstractNumId w:val="16"/>
+    <w:abstractNumId w:val="17"/>
   </w:num>
   <w:num w:numId="17">
-    <w:abstractNumId w:val="17"/>
+    <w:abstractNumId w:val="18"/>
   </w:num>
   <w:num w:numId="18">
-    <w:abstractNumId w:val="11"/>
+    <w:abstractNumId w:val="12"/>
   </w:num>
   <w:num w:numId="19">
     <w:abstractNumId w:val="1"/>
+  </w:num>
+  <w:num w:numId="20">
+    <w:abstractNumId w:val="6"/>
   </w:num>
 </w:numbering>
 </file>
@@ -5269,7 +5587,7 @@
 </file>
 
 <file path=customXml/itemProps1.xml><?xml version="1.0" encoding="utf-8"?>
-<ds:datastoreItem xmlns:ds="http://schemas.openxmlformats.org/officeDocument/2006/customXml" ds:itemID="{9B1936F1-2DF6-A34C-A476-5063577458C0}">
+<ds:datastoreItem xmlns:ds="http://schemas.openxmlformats.org/officeDocument/2006/customXml" ds:itemID="{0B0EADF1-BD9F-4647-9EDA-146B34A95A83}">
   <ds:schemaRefs>
     <ds:schemaRef ds:uri="http://schemas.openxmlformats.org/officeDocument/2006/bibliography"/>
   </ds:schemaRefs>

</xml_diff>